<commit_message>
Add structure for Test Plan and add all descriptions and mockups into the use cases
</commit_message>
<xml_diff>
--- a/RUP/Use Cases/17 Изменение данных склада о сделанных нитях.docx
+++ b/RUP/Use Cases/17 Изменение данных склада о сделанных нитях.docx
@@ -27,38 +27,60 @@
     <w:p>
       <w:pPr>
         <w:pStyle w:val="a9"/>
-        <w:rPr>
-          <w:lang w:val="en-US"/>
-        </w:rPr>
-      </w:pPr>
-      <w:r>
-        <w:rPr>
-          <w:lang w:val="en-US"/>
-        </w:rPr>
-        <w:t>Use Case Speci</w:t>
+      </w:pPr>
+      <w:r>
+        <w:rPr>
+          <w:lang w:val="en-US"/>
+        </w:rPr>
+        <w:t>Use</w:t>
+      </w:r>
+      <w:r>
+        <w:t xml:space="preserve"> </w:t>
+      </w:r>
+      <w:r>
+        <w:rPr>
+          <w:lang w:val="en-US"/>
+        </w:rPr>
+        <w:t>Case</w:t>
+      </w:r>
+      <w:r>
+        <w:t xml:space="preserve"> </w:t>
       </w:r>
       <w:proofErr w:type="spellStart"/>
       <w:r>
+        <w:rPr>
+          <w:lang w:val="en-US"/>
+        </w:rPr>
+        <w:t>Speci</w:t>
+      </w:r>
+      <w:proofErr w:type="spellEnd"/>
+      <w:r>
         <w:t>ﬁ</w:t>
       </w:r>
+      <w:proofErr w:type="spellStart"/>
+      <w:r>
+        <w:rPr>
+          <w:lang w:val="en-US"/>
+        </w:rPr>
+        <w:t>cation</w:t>
+      </w:r>
       <w:proofErr w:type="spellEnd"/>
       <w:r>
-        <w:rPr>
-          <w:lang w:val="en-US"/>
-        </w:rPr>
-        <w:t>cation: &lt;</w:t>
+        <w:t>: &lt;</w:t>
       </w:r>
       <w:r>
         <w:rPr>
           <w:i/>
-          <w:lang w:val="en-US"/>
-        </w:rPr>
-        <w:t>Name</w:t>
-      </w:r>
-      <w:r>
-        <w:rPr>
-          <w:lang w:val="en-US"/>
-        </w:rPr>
+        </w:rPr>
+        <w:t xml:space="preserve">17 </w:t>
+      </w:r>
+      <w:r>
+        <w:rPr>
+          <w:i/>
+        </w:rPr>
+        <w:t>Изменение данных склада о сделанных нитях</w:t>
+      </w:r>
+      <w:r>
         <w:t>&gt;</w:t>
       </w:r>
     </w:p>
@@ -73,7 +95,19 @@
         <w:rPr>
           <w:lang w:val="en-US"/>
         </w:rPr>
-        <w:t>Version &lt;#.#&gt;</w:t>
+        <w:t>Version &lt;</w:t>
+      </w:r>
+      <w:r>
+        <w:rPr>
+          <w:i/>
+        </w:rPr>
+        <w:t>1.0</w:t>
+      </w:r>
+      <w:r>
+        <w:rPr>
+          <w:lang w:val="en-US"/>
+        </w:rPr>
+        <w:t>&gt;</w:t>
       </w:r>
     </w:p>
     <w:p>
@@ -112,7 +146,6 @@
         <w:rPr>
           <w:rFonts w:ascii="Times New Roman" w:hAnsi="Times New Roman"/>
           <w:szCs w:val="28"/>
-          <w:lang w:val="en-US"/>
         </w:rPr>
       </w:pPr>
       <w:r>
@@ -126,32 +159,13 @@
       <w:r>
         <w:rPr>
           <w:rFonts w:ascii="Times New Roman" w:hAnsi="Times New Roman"/>
-          <w:lang w:val="en-US"/>
-        </w:rPr>
-        <w:t>&lt;</w:t>
-      </w:r>
-      <w:r>
-        <w:rPr>
-          <w:rFonts w:ascii="Times New Roman" w:hAnsi="Times New Roman"/>
-          <w:i/>
-          <w:lang w:val="en-US"/>
-        </w:rPr>
-        <w:t>Name</w:t>
-      </w:r>
-      <w:r>
-        <w:rPr>
-          <w:rFonts w:ascii="Times New Roman" w:hAnsi="Times New Roman"/>
-          <w:lang w:val="en-US"/>
-        </w:rPr>
-        <w:t>&gt;</w:t>
+        </w:rPr>
+        <w:t>Изменение данных склада о сделанных нитях</w:t>
       </w:r>
     </w:p>
     <w:p>
       <w:pPr>
         <w:pStyle w:val="1"/>
-        <w:rPr>
-          <w:lang w:val="en-US"/>
-        </w:rPr>
       </w:pPr>
       <w:r>
         <w:rPr>
@@ -162,118 +176,157 @@
     </w:p>
     <w:p>
       <w:pPr>
-        <w:pStyle w:val="a4"/>
-        <w:tabs>
-          <w:tab w:val="left" w:pos="709"/>
-          <w:tab w:val="left" w:pos="1417"/>
-          <w:tab w:val="left" w:pos="2126"/>
-          <w:tab w:val="left" w:pos="2835"/>
-          <w:tab w:val="left" w:pos="3543"/>
-          <w:tab w:val="left" w:pos="4252"/>
-          <w:tab w:val="left" w:pos="4961"/>
-          <w:tab w:val="left" w:pos="5669"/>
-          <w:tab w:val="left" w:pos="6378"/>
-          <w:tab w:val="left" w:pos="7087"/>
-          <w:tab w:val="left" w:pos="7795"/>
-          <w:tab w:val="left" w:pos="8504"/>
-          <w:tab w:val="left" w:pos="9213"/>
-        </w:tabs>
-        <w:spacing w:line="360" w:lineRule="auto"/>
-        <w:rPr>
-          <w:rFonts w:ascii="Times New Roman" w:hAnsi="Times New Roman"/>
-          <w:szCs w:val="28"/>
-          <w:lang w:val="en-US"/>
-        </w:rPr>
-      </w:pPr>
-      <w:r>
-        <w:rPr>
-          <w:rFonts w:ascii="Times New Roman" w:hAnsi="Times New Roman"/>
-          <w:szCs w:val="28"/>
+        <w:autoSpaceDE w:val="0"/>
+        <w:autoSpaceDN w:val="0"/>
+        <w:adjustRightInd w:val="0"/>
+        <w:spacing w:before="120" w:after="60"/>
+        <w:ind w:left="708"/>
+        <w:jc w:val="both"/>
+        <w:rPr>
+          <w:lang w:val="ru-RU"/>
+        </w:rPr>
+      </w:pPr>
+      <w:r>
+        <w:rPr>
+          <w:lang w:val="ru-RU"/>
+        </w:rPr>
+        <w:t xml:space="preserve">Данный вариант использования позволяет </w:t>
+      </w:r>
+      <w:r>
+        <w:rPr>
+          <w:lang w:val="ru-RU"/>
+        </w:rPr>
+        <w:t>Обработчику крапивы добавлять данные о новых нитях на склад и изменять данные крапиве.</w:t>
+      </w:r>
+      <w:r>
+        <w:rPr>
+          <w:lang w:val="ru-RU"/>
+        </w:rPr>
+        <w:t xml:space="preserve"> </w:t>
+      </w:r>
+      <w:r>
+        <w:rPr>
+          <w:lang w:val="ru-RU"/>
+        </w:rPr>
+        <w:t>В данном варианте использования предполагается, что Обработчик крапивы</w:t>
+      </w:r>
+      <w:r>
+        <w:rPr>
+          <w:lang w:val="ru-RU"/>
+        </w:rPr>
+        <w:t xml:space="preserve"> берет со склада</w:t>
+      </w:r>
+      <w:r>
+        <w:rPr>
+          <w:lang w:val="ru-RU"/>
+        </w:rPr>
+        <w:t xml:space="preserve"> необходимое кол-во крапивы</w:t>
+      </w:r>
+      <w:r>
+        <w:rPr>
+          <w:lang w:val="ru-RU"/>
+        </w:rPr>
+        <w:t>,</w:t>
+      </w:r>
+      <w:r>
+        <w:rPr>
+          <w:lang w:val="ru-RU"/>
+        </w:rPr>
+        <w:t xml:space="preserve"> </w:t>
+      </w:r>
+      <w:r>
+        <w:rPr>
+          <w:lang w:val="ru-RU"/>
+        </w:rPr>
+        <w:t>измеренное в бегемотиках</w:t>
+      </w:r>
+      <w:r>
+        <w:rPr>
+          <w:lang w:val="ru-RU"/>
+        </w:rPr>
+        <w:t>, а потом сдает на склад</w:t>
+      </w:r>
+      <w:r>
+        <w:rPr>
+          <w:lang w:val="ru-RU"/>
+        </w:rPr>
+        <w:t xml:space="preserve"> нити</w:t>
+      </w:r>
+      <w:r>
+        <w:rPr>
+          <w:lang w:val="ru-RU"/>
+        </w:rPr>
+        <w:t xml:space="preserve">. </w:t>
+      </w:r>
+    </w:p>
+    <w:p>
+      <w:pPr>
+        <w:pStyle w:val="1"/>
+        <w:rPr>
+          <w:lang w:val="en-US"/>
+        </w:rPr>
+      </w:pPr>
+      <w:r>
+        <w:rPr>
+          <w:lang w:val="en-US"/>
+        </w:rPr>
+        <w:t>F</w:t>
+      </w:r>
+      <w:r>
+        <w:rPr>
+          <w:lang w:val="en-US"/>
+        </w:rPr>
+        <w:t>low</w:t>
+      </w:r>
+      <w:r>
+        <w:rPr>
+          <w:lang w:val="en-US"/>
+        </w:rPr>
+        <w:t xml:space="preserve"> </w:t>
+      </w:r>
+      <w:r>
+        <w:rPr>
+          <w:lang w:val="en-US"/>
+        </w:rPr>
+        <w:t>of</w:t>
+      </w:r>
+      <w:r>
+        <w:rPr>
+          <w:lang w:val="en-US"/>
+        </w:rPr>
+        <w:t xml:space="preserve"> </w:t>
+      </w:r>
+      <w:r>
+        <w:rPr>
+          <w:lang w:val="en-US"/>
+        </w:rPr>
+        <w:t>Events</w:t>
+      </w:r>
+    </w:p>
+    <w:p>
+      <w:pPr>
+        <w:pStyle w:val="2"/>
+        <w:rPr>
+          <w:i w:val="0"/>
+          <w:lang w:val="en-US"/>
+        </w:rPr>
+      </w:pPr>
+      <w:r>
+        <w:rPr>
           <w:lang w:val="en-US"/>
         </w:rPr>
         <w:tab/>
       </w:r>
       <w:r>
         <w:rPr>
-          <w:rFonts w:ascii="Times New Roman" w:hAnsi="Times New Roman"/>
-          <w:lang w:val="en-US"/>
-        </w:rPr>
-        <w:t>&lt;</w:t>
-      </w:r>
-      <w:r>
-        <w:rPr>
-          <w:rFonts w:ascii="Times New Roman" w:hAnsi="Times New Roman"/>
-          <w:i/>
-          <w:lang w:val="en-US"/>
-        </w:rPr>
-        <w:t>Description</w:t>
-      </w:r>
-      <w:r>
-        <w:rPr>
-          <w:rFonts w:ascii="Times New Roman" w:hAnsi="Times New Roman"/>
-          <w:lang w:val="en-US"/>
-        </w:rPr>
-        <w:t>&gt;</w:t>
-      </w:r>
-    </w:p>
-    <w:p>
-      <w:pPr>
-        <w:pStyle w:val="1"/>
-        <w:rPr>
-          <w:lang w:val="en-US"/>
-        </w:rPr>
-      </w:pPr>
-      <w:r>
-        <w:rPr>
-          <w:lang w:val="en-US"/>
-        </w:rPr>
-        <w:t>Flow</w:t>
-      </w:r>
-      <w:r>
-        <w:rPr>
-          <w:lang w:val="en-US"/>
-        </w:rPr>
-        <w:t xml:space="preserve"> </w:t>
-      </w:r>
-      <w:r>
-        <w:rPr>
-          <w:lang w:val="en-US"/>
-        </w:rPr>
-        <w:t>of</w:t>
-      </w:r>
-      <w:r>
-        <w:rPr>
-          <w:lang w:val="en-US"/>
-        </w:rPr>
-        <w:t xml:space="preserve"> </w:t>
-      </w:r>
-      <w:r>
-        <w:rPr>
-          <w:lang w:val="en-US"/>
-        </w:rPr>
-        <w:t>Events</w:t>
-      </w:r>
-    </w:p>
-    <w:p>
-      <w:pPr>
-        <w:pStyle w:val="2"/>
-        <w:rPr>
-          <w:i w:val="0"/>
-        </w:rPr>
-      </w:pPr>
-      <w:r>
-        <w:rPr>
-          <w:lang w:val="en-US"/>
-        </w:rPr>
-        <w:tab/>
-      </w:r>
-      <w:r>
-        <w:rPr>
           <w:lang w:val="en-US"/>
         </w:rPr>
         <w:t>Basic</w:t>
       </w:r>
       <w:r>
+        <w:rPr>
+          <w:lang w:val="en-US"/>
+        </w:rPr>
         <w:t xml:space="preserve"> </w:t>
       </w:r>
       <w:r>
@@ -807,7 +860,6 @@
           <w:i/>
           <w:sz w:val="26"/>
           <w:szCs w:val="28"/>
-          <w:lang w:val="en-US"/>
         </w:rPr>
       </w:pPr>
       <w:r>
@@ -822,26 +874,8 @@
         <w:rPr>
           <w:rFonts w:ascii="Times New Roman" w:hAnsi="Times New Roman"/>
           <w:szCs w:val="28"/>
-          <w:lang w:val="en-US"/>
-        </w:rPr>
-        <w:t>&lt;</w:t>
-      </w:r>
-      <w:r>
-        <w:rPr>
-          <w:rFonts w:ascii="Times New Roman" w:hAnsi="Times New Roman"/>
-          <w:i/>
-          <w:szCs w:val="28"/>
-          <w:lang w:val="en-US"/>
-        </w:rPr>
-        <w:t>if exists, otherwise - No</w:t>
-      </w:r>
-      <w:r>
-        <w:rPr>
-          <w:rFonts w:ascii="Times New Roman" w:hAnsi="Times New Roman"/>
-          <w:szCs w:val="28"/>
-          <w:lang w:val="en-US"/>
-        </w:rPr>
-        <w:t>&gt;</w:t>
+        </w:rPr>
+        <w:t>Нет</w:t>
       </w:r>
     </w:p>
     <w:p>
@@ -906,55 +940,139 @@
         <w:rPr>
           <w:lang w:val="en-US"/>
         </w:rPr>
+        <w:lastRenderedPageBreak/>
         <w:t>Interface example</w:t>
       </w:r>
     </w:p>
     <w:p>
       <w:pPr>
-        <w:pStyle w:val="a4"/>
-        <w:tabs>
-          <w:tab w:val="left" w:pos="709"/>
-          <w:tab w:val="left" w:pos="1417"/>
-          <w:tab w:val="left" w:pos="2126"/>
-          <w:tab w:val="left" w:pos="2835"/>
-          <w:tab w:val="left" w:pos="3543"/>
-          <w:tab w:val="left" w:pos="4252"/>
-          <w:tab w:val="left" w:pos="4961"/>
-          <w:tab w:val="left" w:pos="5669"/>
-          <w:tab w:val="left" w:pos="6378"/>
-          <w:tab w:val="left" w:pos="7087"/>
-          <w:tab w:val="left" w:pos="7795"/>
-          <w:tab w:val="left" w:pos="8504"/>
-          <w:tab w:val="left" w:pos="9213"/>
-        </w:tabs>
-        <w:spacing w:line="360" w:lineRule="auto"/>
-        <w:ind w:left="708"/>
-        <w:rPr>
-          <w:rFonts w:ascii="Times New Roman" w:hAnsi="Times New Roman"/>
-          <w:i/>
-          <w:szCs w:val="28"/>
-          <w:lang w:val="en-US"/>
-        </w:rPr>
-      </w:pPr>
-      <w:r>
-        <w:rPr>
-          <w:rFonts w:ascii="Times New Roman" w:hAnsi="Times New Roman"/>
-          <w:i/>
-          <w:szCs w:val="28"/>
-          <w:lang w:val="en-US"/>
-        </w:rPr>
-        <w:t>&lt;Mockups&gt;</w:t>
-      </w:r>
-    </w:p>
-    <w:p>
+        <w:rPr>
+          <w:lang w:val="ru-RU"/>
+        </w:rPr>
+      </w:pPr>
+      <w:r>
+        <w:rPr>
+          <w:noProof/>
+          <w:lang w:val="ru-RU" w:eastAsia="ru-RU"/>
+        </w:rPr>
+        <w:drawing>
+          <wp:inline distT="0" distB="0" distL="0" distR="0">
+            <wp:extent cx="6116320" cy="4587240"/>
+            <wp:effectExtent l="0" t="0" r="0" b="0"/>
+            <wp:docPr id="2" name="Рисунок 2" descr="C:\Users\802140\AppData\Local\Temp\flaBB39.tmp\Snapshot.png"/>
+            <wp:cNvGraphicFramePr>
+              <a:graphicFrameLocks xmlns:a="http://schemas.openxmlformats.org/drawingml/2006/main" noChangeAspect="1"/>
+            </wp:cNvGraphicFramePr>
+            <a:graphic xmlns:a="http://schemas.openxmlformats.org/drawingml/2006/main">
+              <a:graphicData uri="http://schemas.openxmlformats.org/drawingml/2006/picture">
+                <pic:pic xmlns:pic="http://schemas.openxmlformats.org/drawingml/2006/picture">
+                  <pic:nvPicPr>
+                    <pic:cNvPr id="0" name="Picture 2" descr="C:\Users\802140\AppData\Local\Temp\flaBB39.tmp\Snapshot.png"/>
+                    <pic:cNvPicPr>
+                      <a:picLocks noChangeAspect="1" noChangeArrowheads="1"/>
+                    </pic:cNvPicPr>
+                  </pic:nvPicPr>
+                  <pic:blipFill>
+                    <a:blip r:embed="rId8">
+                      <a:extLst>
+                        <a:ext uri="{28A0092B-C50C-407E-A947-70E740481C1C}">
+                          <a14:useLocalDpi xmlns:a14="http://schemas.microsoft.com/office/drawing/2010/main" val="0"/>
+                        </a:ext>
+                      </a:extLst>
+                    </a:blip>
+                    <a:srcRect/>
+                    <a:stretch>
+                      <a:fillRect/>
+                    </a:stretch>
+                  </pic:blipFill>
+                  <pic:spPr bwMode="auto">
+                    <a:xfrm>
+                      <a:off x="0" y="0"/>
+                      <a:ext cx="6116320" cy="4587240"/>
+                    </a:xfrm>
+                    <a:prstGeom prst="rect">
+                      <a:avLst/>
+                    </a:prstGeom>
+                    <a:noFill/>
+                    <a:ln>
+                      <a:noFill/>
+                    </a:ln>
+                  </pic:spPr>
+                </pic:pic>
+              </a:graphicData>
+            </a:graphic>
+          </wp:inline>
+        </w:drawing>
+      </w:r>
+    </w:p>
+    <w:p>
+      <w:pPr>
+        <w:rPr>
+          <w:lang w:val="ru-RU"/>
+        </w:rPr>
+      </w:pPr>
+      <w:r>
+        <w:rPr>
+          <w:noProof/>
+          <w:lang w:val="ru-RU" w:eastAsia="ru-RU"/>
+        </w:rPr>
+        <w:drawing>
+          <wp:inline distT="0" distB="0" distL="0" distR="0">
+            <wp:extent cx="6116320" cy="3797360"/>
+            <wp:effectExtent l="0" t="0" r="0" b="0"/>
+            <wp:docPr id="3" name="Рисунок 3" descr="C:\Users\802140\AppData\Local\Temp\fla71EB.tmp\Snapshot.png"/>
+            <wp:cNvGraphicFramePr>
+              <a:graphicFrameLocks xmlns:a="http://schemas.openxmlformats.org/drawingml/2006/main" noChangeAspect="1"/>
+            </wp:cNvGraphicFramePr>
+            <a:graphic xmlns:a="http://schemas.openxmlformats.org/drawingml/2006/main">
+              <a:graphicData uri="http://schemas.openxmlformats.org/drawingml/2006/picture">
+                <pic:pic xmlns:pic="http://schemas.openxmlformats.org/drawingml/2006/picture">
+                  <pic:nvPicPr>
+                    <pic:cNvPr id="0" name="Picture 3" descr="C:\Users\802140\AppData\Local\Temp\fla71EB.tmp\Snapshot.png"/>
+                    <pic:cNvPicPr>
+                      <a:picLocks noChangeAspect="1" noChangeArrowheads="1"/>
+                    </pic:cNvPicPr>
+                  </pic:nvPicPr>
+                  <pic:blipFill>
+                    <a:blip r:embed="rId9">
+                      <a:extLst>
+                        <a:ext uri="{28A0092B-C50C-407E-A947-70E740481C1C}">
+                          <a14:useLocalDpi xmlns:a14="http://schemas.microsoft.com/office/drawing/2010/main" val="0"/>
+                        </a:ext>
+                      </a:extLst>
+                    </a:blip>
+                    <a:srcRect/>
+                    <a:stretch>
+                      <a:fillRect/>
+                    </a:stretch>
+                  </pic:blipFill>
+                  <pic:spPr bwMode="auto">
+                    <a:xfrm>
+                      <a:off x="0" y="0"/>
+                      <a:ext cx="6116320" cy="3797360"/>
+                    </a:xfrm>
+                    <a:prstGeom prst="rect">
+                      <a:avLst/>
+                    </a:prstGeom>
+                    <a:noFill/>
+                    <a:ln>
+                      <a:noFill/>
+                    </a:ln>
+                  </pic:spPr>
+                </pic:pic>
+              </a:graphicData>
+            </a:graphic>
+          </wp:inline>
+        </w:drawing>
+      </w:r>
       <w:bookmarkStart w:id="0" w:name="_GoBack"/>
       <w:bookmarkEnd w:id="0"/>
     </w:p>
     <w:sectPr>
-      <w:headerReference w:type="even" r:id="rId8"/>
-      <w:headerReference w:type="default" r:id="rId9"/>
-      <w:footerReference w:type="even" r:id="rId10"/>
-      <w:footerReference w:type="default" r:id="rId11"/>
+      <w:headerReference w:type="even" r:id="rId10"/>
+      <w:headerReference w:type="default" r:id="rId11"/>
+      <w:footerReference w:type="even" r:id="rId12"/>
+      <w:footerReference w:type="default" r:id="rId13"/>
       <w:pgSz w:w="11900" w:h="16840"/>
       <w:pgMar w:top="1134" w:right="1134" w:bottom="1134" w:left="1134" w:header="709" w:footer="850" w:gutter="0"/>
       <w:cols w:space="720"/>

</xml_diff>